<commit_message>
latest version of research is ready
</commit_message>
<xml_diff>
--- a/Research Paper Elshan Gadimov.docx
+++ b/Research Paper Elshan Gadimov.docx
@@ -2984,6 +2984,112 @@
           <w:szCs w:val="24"/>
         </w:rPr>
         <w:t xml:space="preserve"> </w:t>
+      </w:r>
+      <w:r>
+        <w:rPr>
+          <w:rFonts w:ascii="Times New Roman" w:hAnsi="Times New Roman" w:cs="Times New Roman"/>
+          <w:sz w:val="24"/>
+          <w:szCs w:val="24"/>
+        </w:rPr>
+        <w:t>First, we explored the dataset which was crucial step otherwise we would not be aware that dataset was imbalanced.</w:t>
+      </w:r>
+      <w:r>
+        <w:rPr>
+          <w:rFonts w:ascii="Times New Roman" w:hAnsi="Times New Roman" w:cs="Times New Roman"/>
+          <w:sz w:val="24"/>
+          <w:szCs w:val="24"/>
+        </w:rPr>
+        <w:t xml:space="preserve"> Second, we did some more exploratory analysis which we were able to find which variables had interesting correlation with each other.</w:t>
+      </w:r>
+      <w:r>
+        <w:rPr>
+          <w:rFonts w:ascii="Times New Roman" w:hAnsi="Times New Roman" w:cs="Times New Roman"/>
+          <w:sz w:val="24"/>
+          <w:szCs w:val="24"/>
+        </w:rPr>
+        <w:t xml:space="preserve"> Applying </w:t>
+      </w:r>
+      <w:r>
+        <w:rPr>
+          <w:rFonts w:ascii="Times New Roman" w:hAnsi="Times New Roman" w:cs="Times New Roman"/>
+          <w:sz w:val="24"/>
+          <w:szCs w:val="24"/>
+        </w:rPr>
+        <w:t>dimensionality</w:t>
+      </w:r>
+      <w:r>
+        <w:rPr>
+          <w:rFonts w:ascii="Times New Roman" w:hAnsi="Times New Roman" w:cs="Times New Roman"/>
+          <w:sz w:val="24"/>
+          <w:szCs w:val="24"/>
+        </w:rPr>
+        <w:t xml:space="preserve"> reduction methods to those selected columns helped us to separate </w:t>
+      </w:r>
+      <w:r>
+        <w:rPr>
+          <w:rFonts w:ascii="Times New Roman" w:hAnsi="Times New Roman" w:cs="Times New Roman"/>
+          <w:sz w:val="24"/>
+          <w:szCs w:val="24"/>
+        </w:rPr>
+        <w:t>frauds and non-frauds.</w:t>
+      </w:r>
+      <w:r>
+        <w:rPr>
+          <w:rFonts w:ascii="Times New Roman" w:hAnsi="Times New Roman" w:cs="Times New Roman"/>
+          <w:sz w:val="24"/>
+          <w:szCs w:val="24"/>
+        </w:rPr>
+        <w:t xml:space="preserve"> </w:t>
+      </w:r>
+      <w:r>
+        <w:rPr>
+          <w:rFonts w:ascii="Times New Roman" w:hAnsi="Times New Roman" w:cs="Times New Roman"/>
+          <w:sz w:val="24"/>
+          <w:szCs w:val="24"/>
+        </w:rPr>
+        <w:t xml:space="preserve"> </w:t>
+      </w:r>
+    </w:p>
+    <w:p>
+      <w:pPr>
+        <w:spacing w:line="360" w:lineRule="auto"/>
+        <w:rPr>
+          <w:rFonts w:ascii="Times New Roman" w:hAnsi="Times New Roman" w:cs="Times New Roman"/>
+          <w:sz w:val="24"/>
+          <w:szCs w:val="24"/>
+        </w:rPr>
+      </w:pPr>
+      <w:r>
+        <w:rPr>
+          <w:rFonts w:ascii="Times New Roman" w:hAnsi="Times New Roman" w:cs="Times New Roman"/>
+          <w:sz w:val="24"/>
+          <w:szCs w:val="24"/>
+        </w:rPr>
+        <w:t xml:space="preserve">Using metrics methods such as recall, f1 score and receiver operating characteristics area under the curve we have witnessed that tree based models outperforms Neural Networks and other </w:t>
+      </w:r>
+      <w:r>
+        <w:rPr>
+          <w:rFonts w:ascii="Times New Roman" w:hAnsi="Times New Roman" w:cs="Times New Roman"/>
+          <w:sz w:val="24"/>
+          <w:szCs w:val="24"/>
+        </w:rPr>
+        <w:t xml:space="preserve">classic machine learning </w:t>
+      </w:r>
+      <w:r>
+        <w:rPr>
+          <w:rFonts w:ascii="Times New Roman" w:hAnsi="Times New Roman" w:cs="Times New Roman"/>
+          <w:sz w:val="24"/>
+          <w:szCs w:val="24"/>
+        </w:rPr>
+        <w:t>methods</w:t>
+      </w:r>
+      <w:r>
+        <w:rPr>
+          <w:rFonts w:ascii="Times New Roman" w:hAnsi="Times New Roman" w:cs="Times New Roman"/>
+          <w:sz w:val="24"/>
+          <w:szCs w:val="24"/>
+        </w:rPr>
+        <w:t>.</w:t>
       </w:r>
     </w:p>
     <w:sectPr>

</xml_diff>

<commit_message>
related work is somehow done
</commit_message>
<xml_diff>
--- a/Research Paper Elshan Gadimov.docx
+++ b/Research Paper Elshan Gadimov.docx
@@ -532,15 +532,7 @@
           <w:sz w:val="24"/>
           <w:szCs w:val="24"/>
         </w:rPr>
-        <w:t xml:space="preserve"> </w:t>
-      </w:r>
-      <w:r>
-        <w:rPr>
-          <w:rFonts w:ascii="Times New Roman" w:hAnsi="Times New Roman" w:cs="Times New Roman"/>
-          <w:sz w:val="24"/>
-          <w:szCs w:val="24"/>
-        </w:rPr>
-        <w:t xml:space="preserve">Moreover, for the most part police </w:t>
+        <w:t xml:space="preserve"> Moreover, for the most part police </w:t>
       </w:r>
       <w:r>
         <w:rPr>
@@ -780,7 +772,111 @@
           <w:sz w:val="24"/>
           <w:szCs w:val="24"/>
         </w:rPr>
-        <w:t>Plethora of classical machine learning and deep learning methods were applied on process of detection of credit card frauds.</w:t>
+        <w:t>Plethora of classical machine learning</w:t>
+      </w:r>
+      <w:r>
+        <w:rPr>
+          <w:rFonts w:ascii="Times New Roman" w:hAnsi="Times New Roman" w:cs="Times New Roman"/>
+          <w:sz w:val="24"/>
+          <w:szCs w:val="24"/>
+        </w:rPr>
+        <w:t xml:space="preserve"> </w:t>
+      </w:r>
+      <w:r>
+        <w:rPr>
+          <w:rFonts w:ascii="Times New Roman" w:hAnsi="Times New Roman" w:cs="Times New Roman"/>
+          <w:sz w:val="24"/>
+          <w:szCs w:val="24"/>
+        </w:rPr>
+        <w:t>algorithms</w:t>
+      </w:r>
+      <w:r>
+        <w:rPr>
+          <w:rFonts w:ascii="Times New Roman" w:hAnsi="Times New Roman" w:cs="Times New Roman"/>
+          <w:sz w:val="24"/>
+          <w:szCs w:val="24"/>
+        </w:rPr>
+        <w:t xml:space="preserve"> such as Decision Tree, Naïve Bayes, </w:t>
+      </w:r>
+      <w:r>
+        <w:rPr>
+          <w:rFonts w:ascii="Times New Roman" w:hAnsi="Times New Roman" w:cs="Times New Roman"/>
+          <w:sz w:val="24"/>
+          <w:szCs w:val="24"/>
+        </w:rPr>
+        <w:t>K-Nearest Neighbour</w:t>
+      </w:r>
+      <w:r>
+        <w:rPr>
+          <w:rFonts w:ascii="Times New Roman" w:hAnsi="Times New Roman" w:cs="Times New Roman"/>
+          <w:sz w:val="24"/>
+          <w:szCs w:val="24"/>
+        </w:rPr>
+        <w:t xml:space="preserve">, </w:t>
+      </w:r>
+      <w:r>
+        <w:rPr>
+          <w:rFonts w:ascii="Times New Roman" w:hAnsi="Times New Roman" w:cs="Times New Roman"/>
+          <w:sz w:val="24"/>
+          <w:szCs w:val="24"/>
+        </w:rPr>
+        <w:t>Support Vector Machine, Random Forest, XGBoost</w:t>
+      </w:r>
+      <w:r>
+        <w:rPr>
+          <w:rFonts w:ascii="Times New Roman" w:hAnsi="Times New Roman" w:cs="Times New Roman"/>
+          <w:sz w:val="24"/>
+          <w:szCs w:val="24"/>
+        </w:rPr>
+        <w:t xml:space="preserve"> and </w:t>
+      </w:r>
+      <w:r>
+        <w:rPr>
+          <w:rFonts w:ascii="Times New Roman" w:hAnsi="Times New Roman" w:cs="Times New Roman"/>
+          <w:sz w:val="24"/>
+          <w:szCs w:val="24"/>
+        </w:rPr>
+        <w:t xml:space="preserve">other </w:t>
+      </w:r>
+      <w:r>
+        <w:rPr>
+          <w:rFonts w:ascii="Times New Roman" w:hAnsi="Times New Roman" w:cs="Times New Roman"/>
+          <w:sz w:val="24"/>
+          <w:szCs w:val="24"/>
+        </w:rPr>
+        <w:t xml:space="preserve">deep learning methods were applied on </w:t>
+      </w:r>
+      <w:r>
+        <w:rPr>
+          <w:rFonts w:ascii="Times New Roman" w:hAnsi="Times New Roman" w:cs="Times New Roman"/>
+          <w:sz w:val="24"/>
+          <w:szCs w:val="24"/>
+        </w:rPr>
+        <w:t xml:space="preserve">the </w:t>
+      </w:r>
+      <w:r>
+        <w:rPr>
+          <w:rFonts w:ascii="Times New Roman" w:hAnsi="Times New Roman" w:cs="Times New Roman"/>
+          <w:sz w:val="24"/>
+          <w:szCs w:val="24"/>
+        </w:rPr>
+        <w:t xml:space="preserve">process of </w:t>
+      </w:r>
+      <w:r>
+        <w:rPr>
+          <w:rFonts w:ascii="Times New Roman" w:hAnsi="Times New Roman" w:cs="Times New Roman"/>
+          <w:sz w:val="24"/>
+          <w:szCs w:val="24"/>
+        </w:rPr>
+        <w:t xml:space="preserve">the </w:t>
+      </w:r>
+      <w:r>
+        <w:rPr>
+          <w:rFonts w:ascii="Times New Roman" w:hAnsi="Times New Roman" w:cs="Times New Roman"/>
+          <w:sz w:val="24"/>
+          <w:szCs w:val="24"/>
+        </w:rPr>
+        <w:t>detection of credit card frauds.</w:t>
       </w:r>
       <w:r>
         <w:rPr>
@@ -804,7 +900,23 @@
           <w:sz w:val="24"/>
           <w:szCs w:val="24"/>
         </w:rPr>
-        <w:t>In the past works done in this field it was important to balance the data as there is a huge imbalance in the dataset between fraud and non-fraud transactions.</w:t>
+        <w:t>In the past works done in this field</w:t>
+      </w:r>
+      <w:r>
+        <w:rPr>
+          <w:rFonts w:ascii="Times New Roman" w:hAnsi="Times New Roman" w:cs="Times New Roman"/>
+          <w:sz w:val="24"/>
+          <w:szCs w:val="24"/>
+        </w:rPr>
+        <w:t>,</w:t>
+      </w:r>
+      <w:r>
+        <w:rPr>
+          <w:rFonts w:ascii="Times New Roman" w:hAnsi="Times New Roman" w:cs="Times New Roman"/>
+          <w:sz w:val="24"/>
+          <w:szCs w:val="24"/>
+        </w:rPr>
+        <w:t xml:space="preserve"> it was important to balance the data as there is a huge imbalance in the dataset between fraud and non-fraud transactions.</w:t>
       </w:r>
       <w:r>
         <w:rPr>
@@ -844,7 +956,7 @@
           <w:sz w:val="24"/>
           <w:szCs w:val="24"/>
         </w:rPr>
-        <w:t>were over sampling, under sampling and SMOTE</w:t>
+        <w:t>were over sampling, under sampling</w:t>
       </w:r>
       <w:r>
         <w:rPr>
@@ -868,11 +980,8 @@
         <w:spacing w:line="360" w:lineRule="auto"/>
         <w:rPr>
           <w:rFonts w:ascii="Times New Roman" w:hAnsi="Times New Roman" w:cs="Times New Roman"/>
-          <w:b/>
-          <w:bCs/>
-          <w:sz w:val="32"/>
-          <w:szCs w:val="32"/>
-          <w:lang w:val="az-Latn-AZ"/>
+          <w:sz w:val="24"/>
+          <w:szCs w:val="24"/>
         </w:rPr>
       </w:pPr>
       <w:r>
@@ -917,6 +1026,275 @@
           <w:szCs w:val="24"/>
         </w:rPr>
       </w:pPr>
+      <w:r>
+        <w:rPr>
+          <w:rFonts w:ascii="Times New Roman" w:hAnsi="Times New Roman" w:cs="Times New Roman"/>
+          <w:sz w:val="24"/>
+          <w:szCs w:val="24"/>
+        </w:rPr>
+        <w:t>In the study [1] which is done in 2001, Jun-ichi Takeuchi and Kenji Yamanishi</w:t>
+      </w:r>
+      <w:r>
+        <w:rPr>
+          <w:rFonts w:ascii="Times New Roman" w:hAnsi="Times New Roman" w:cs="Times New Roman"/>
+          <w:sz w:val="24"/>
+          <w:szCs w:val="24"/>
+        </w:rPr>
+        <w:t xml:space="preserve"> constructed two stage algorithm which is based on unsupervised learning.</w:t>
+      </w:r>
+      <w:r>
+        <w:rPr>
+          <w:rFonts w:ascii="Times New Roman" w:hAnsi="Times New Roman" w:cs="Times New Roman"/>
+          <w:sz w:val="24"/>
+          <w:szCs w:val="24"/>
+        </w:rPr>
+        <w:t xml:space="preserve"> In the first step of this technique, the algorithm trains Gaussian model for scoring unsupervised data</w:t>
+      </w:r>
+      <w:r>
+        <w:rPr>
+          <w:rFonts w:ascii="Times New Roman" w:hAnsi="Times New Roman" w:cs="Times New Roman"/>
+          <w:sz w:val="24"/>
+          <w:szCs w:val="24"/>
+        </w:rPr>
+        <w:t>.</w:t>
+      </w:r>
+      <w:r>
+        <w:rPr>
+          <w:rFonts w:ascii="Times New Roman" w:hAnsi="Times New Roman" w:cs="Times New Roman"/>
+          <w:sz w:val="24"/>
+          <w:szCs w:val="24"/>
+        </w:rPr>
+        <w:t xml:space="preserve"> Later it imputes. </w:t>
+      </w:r>
+      <w:r>
+        <w:rPr>
+          <w:rFonts w:ascii="Times New Roman" w:hAnsi="Times New Roman" w:cs="Times New Roman"/>
+          <w:sz w:val="24"/>
+          <w:szCs w:val="24"/>
+        </w:rPr>
+        <w:t>Second part of the problem is where the labeled data is used for outlier detector.</w:t>
+      </w:r>
+    </w:p>
+    <w:p>
+      <w:pPr>
+        <w:spacing w:line="360" w:lineRule="auto"/>
+        <w:rPr>
+          <w:rFonts w:ascii="Times New Roman" w:hAnsi="Times New Roman" w:cs="Times New Roman"/>
+          <w:sz w:val="24"/>
+          <w:szCs w:val="24"/>
+        </w:rPr>
+      </w:pPr>
+      <w:r>
+        <w:rPr>
+          <w:rFonts w:ascii="Times New Roman" w:hAnsi="Times New Roman" w:cs="Times New Roman"/>
+          <w:sz w:val="24"/>
+          <w:szCs w:val="24"/>
+        </w:rPr>
+        <w:t xml:space="preserve">Research that has been done </w:t>
+      </w:r>
+      <w:r>
+        <w:rPr>
+          <w:rFonts w:ascii="Times New Roman" w:hAnsi="Times New Roman" w:cs="Times New Roman"/>
+          <w:sz w:val="24"/>
+          <w:szCs w:val="24"/>
+        </w:rPr>
+        <w:t>in 2018</w:t>
+      </w:r>
+      <w:r>
+        <w:rPr>
+          <w:rFonts w:ascii="Times New Roman" w:hAnsi="Times New Roman" w:cs="Times New Roman"/>
+          <w:sz w:val="24"/>
+          <w:szCs w:val="24"/>
+        </w:rPr>
+        <w:t xml:space="preserve"> [2], used supervised machine learning methods such as Random Forest, Stacking Classifier, Logistic Regression and compared them</w:t>
+      </w:r>
+      <w:r>
+        <w:rPr>
+          <w:rFonts w:ascii="Times New Roman" w:hAnsi="Times New Roman" w:cs="Times New Roman"/>
+          <w:sz w:val="24"/>
+          <w:szCs w:val="24"/>
+        </w:rPr>
+        <w:t xml:space="preserve"> with different metrics like Recall, Accuracy, Precision, </w:t>
+      </w:r>
+      <w:r>
+        <w:rPr>
+          <w:rFonts w:ascii="Times New Roman" w:hAnsi="Times New Roman" w:cs="Times New Roman"/>
+          <w:sz w:val="24"/>
+          <w:szCs w:val="24"/>
+        </w:rPr>
+        <w:t xml:space="preserve">etc. They </w:t>
+      </w:r>
+      <w:r>
+        <w:rPr>
+          <w:rFonts w:ascii="Times New Roman" w:hAnsi="Times New Roman" w:cs="Times New Roman"/>
+          <w:sz w:val="24"/>
+          <w:szCs w:val="24"/>
+        </w:rPr>
+        <w:t>eventually found out that Logistic Regression was the most accurate when it is picked as base estimator of Stacking classifier</w:t>
+      </w:r>
+      <w:r>
+        <w:rPr>
+          <w:rFonts w:ascii="Times New Roman" w:hAnsi="Times New Roman" w:cs="Times New Roman"/>
+          <w:sz w:val="24"/>
+          <w:szCs w:val="24"/>
+        </w:rPr>
+        <w:t xml:space="preserve"> and it followed by Random Forest and XGB classifier.</w:t>
+      </w:r>
+    </w:p>
+    <w:p>
+      <w:pPr>
+        <w:spacing w:line="360" w:lineRule="auto"/>
+        <w:rPr>
+          <w:rFonts w:ascii="Times New Roman" w:hAnsi="Times New Roman" w:cs="Times New Roman"/>
+          <w:sz w:val="24"/>
+          <w:szCs w:val="24"/>
+        </w:rPr>
+      </w:pPr>
+      <w:r>
+        <w:rPr>
+          <w:rFonts w:ascii="Times New Roman" w:hAnsi="Times New Roman" w:cs="Times New Roman"/>
+          <w:sz w:val="24"/>
+          <w:szCs w:val="24"/>
+        </w:rPr>
+        <w:t>Other study [3], compared advantages and dra</w:t>
+      </w:r>
+      <w:r>
+        <w:rPr>
+          <w:rFonts w:ascii="Times New Roman" w:hAnsi="Times New Roman" w:cs="Times New Roman"/>
+          <w:sz w:val="24"/>
+          <w:szCs w:val="24"/>
+        </w:rPr>
+        <w:t>w</w:t>
+      </w:r>
+      <w:r>
+        <w:rPr>
+          <w:rFonts w:ascii="Times New Roman" w:hAnsi="Times New Roman" w:cs="Times New Roman"/>
+          <w:sz w:val="24"/>
+          <w:szCs w:val="24"/>
+        </w:rPr>
+        <w:t>backs of fraud detection methods</w:t>
+      </w:r>
+      <w:r>
+        <w:rPr>
+          <w:rFonts w:ascii="Times New Roman" w:hAnsi="Times New Roman" w:cs="Times New Roman"/>
+          <w:sz w:val="24"/>
+          <w:szCs w:val="24"/>
+        </w:rPr>
+        <w:t>.</w:t>
+      </w:r>
+      <w:r>
+        <w:rPr>
+          <w:rFonts w:ascii="Times New Roman" w:hAnsi="Times New Roman" w:cs="Times New Roman"/>
+          <w:sz w:val="24"/>
+          <w:szCs w:val="24"/>
+        </w:rPr>
+        <w:t xml:space="preserve"> For instance, they have figured it out that although Hidden Markov Model is fast</w:t>
+      </w:r>
+      <w:r>
+        <w:rPr>
+          <w:rFonts w:ascii="Times New Roman" w:hAnsi="Times New Roman" w:cs="Times New Roman"/>
+          <w:sz w:val="24"/>
+          <w:szCs w:val="24"/>
+        </w:rPr>
+        <w:t xml:space="preserve"> at</w:t>
+      </w:r>
+      <w:r>
+        <w:rPr>
+          <w:rFonts w:ascii="Times New Roman" w:hAnsi="Times New Roman" w:cs="Times New Roman"/>
+          <w:sz w:val="24"/>
+          <w:szCs w:val="24"/>
+        </w:rPr>
+        <w:t xml:space="preserve"> detection</w:t>
+      </w:r>
+      <w:r>
+        <w:rPr>
+          <w:rFonts w:ascii="Times New Roman" w:hAnsi="Times New Roman" w:cs="Times New Roman"/>
+          <w:sz w:val="24"/>
+          <w:szCs w:val="24"/>
+        </w:rPr>
+        <w:t xml:space="preserve">, its accuracy is </w:t>
+      </w:r>
+      <w:r>
+        <w:rPr>
+          <w:rFonts w:ascii="Times New Roman" w:hAnsi="Times New Roman" w:cs="Times New Roman"/>
+          <w:sz w:val="24"/>
+          <w:szCs w:val="24"/>
+        </w:rPr>
+        <w:t>low,</w:t>
+      </w:r>
+      <w:r>
+        <w:rPr>
+          <w:rFonts w:ascii="Times New Roman" w:hAnsi="Times New Roman" w:cs="Times New Roman"/>
+          <w:sz w:val="24"/>
+          <w:szCs w:val="24"/>
+        </w:rPr>
+        <w:t xml:space="preserve"> and it is not scalable for large data sets.</w:t>
+      </w:r>
+      <w:r>
+        <w:rPr>
+          <w:rFonts w:ascii="Times New Roman" w:hAnsi="Times New Roman" w:cs="Times New Roman"/>
+          <w:sz w:val="24"/>
+          <w:szCs w:val="24"/>
+        </w:rPr>
+        <w:t xml:space="preserve"> On the other hand, Bayesian networks are good at accuracy while being expensive.</w:t>
+      </w:r>
+      <w:r>
+        <w:rPr>
+          <w:rFonts w:ascii="Times New Roman" w:hAnsi="Times New Roman" w:cs="Times New Roman"/>
+          <w:sz w:val="24"/>
+          <w:szCs w:val="24"/>
+        </w:rPr>
+        <w:t xml:space="preserve"> Moreover, when it comes to artificial neural </w:t>
+      </w:r>
+      <w:r>
+        <w:rPr>
+          <w:rFonts w:ascii="Times New Roman" w:hAnsi="Times New Roman" w:cs="Times New Roman"/>
+          <w:sz w:val="24"/>
+          <w:szCs w:val="24"/>
+        </w:rPr>
+        <w:t>networks,</w:t>
+      </w:r>
+      <w:r>
+        <w:rPr>
+          <w:rFonts w:ascii="Times New Roman" w:hAnsi="Times New Roman" w:cs="Times New Roman"/>
+          <w:sz w:val="24"/>
+          <w:szCs w:val="24"/>
+        </w:rPr>
+        <w:t xml:space="preserve"> they are </w:t>
+      </w:r>
+      <w:r>
+        <w:rPr>
+          <w:rFonts w:ascii="Times New Roman" w:hAnsi="Times New Roman" w:cs="Times New Roman"/>
+          <w:sz w:val="24"/>
+          <w:szCs w:val="24"/>
+        </w:rPr>
+        <w:lastRenderedPageBreak/>
+        <w:t>portable, effective dealing with noisy data while being difficult to setup and having bad explanation capabilities.</w:t>
+      </w:r>
+      <w:r>
+        <w:rPr>
+          <w:rFonts w:ascii="Times New Roman" w:hAnsi="Times New Roman" w:cs="Times New Roman"/>
+          <w:sz w:val="24"/>
+          <w:szCs w:val="24"/>
+        </w:rPr>
+        <w:t xml:space="preserve"> Another interesting point from this study was that they mention that there is no suitable metrics to evaluate the results of these prediction models</w:t>
+      </w:r>
+      <w:r>
+        <w:rPr>
+          <w:rFonts w:ascii="Times New Roman" w:hAnsi="Times New Roman" w:cs="Times New Roman"/>
+          <w:sz w:val="24"/>
+          <w:szCs w:val="24"/>
+        </w:rPr>
+        <w:t xml:space="preserve"> as well as lack of adaptive credit card fraud detection system</w:t>
+      </w:r>
+      <w:r>
+        <w:rPr>
+          <w:rFonts w:ascii="Times New Roman" w:hAnsi="Times New Roman" w:cs="Times New Roman"/>
+          <w:sz w:val="24"/>
+          <w:szCs w:val="24"/>
+        </w:rPr>
+        <w:t>s.</w:t>
+      </w:r>
     </w:p>
     <w:p>
       <w:pPr>
@@ -956,31 +1334,7 @@
           <w:sz w:val="24"/>
           <w:szCs w:val="24"/>
         </w:rPr>
-        <w:t xml:space="preserve">The dataset that we have picked is one of the most famous datasets in Kaggle and it </w:t>
-      </w:r>
-      <w:r>
-        <w:rPr>
-          <w:rFonts w:ascii="Times New Roman" w:hAnsi="Times New Roman" w:cs="Times New Roman"/>
-          <w:sz w:val="24"/>
-          <w:szCs w:val="24"/>
-        </w:rPr>
-        <w:t xml:space="preserve">contains transactions made by credit cards in September 2013 by </w:t>
-      </w:r>
-      <w:r>
-        <w:rPr>
-          <w:rFonts w:ascii="Times New Roman" w:hAnsi="Times New Roman" w:cs="Times New Roman"/>
-          <w:sz w:val="24"/>
-          <w:szCs w:val="24"/>
-        </w:rPr>
-        <w:t>E</w:t>
-      </w:r>
-      <w:r>
-        <w:rPr>
-          <w:rFonts w:ascii="Times New Roman" w:hAnsi="Times New Roman" w:cs="Times New Roman"/>
-          <w:sz w:val="24"/>
-          <w:szCs w:val="24"/>
-        </w:rPr>
-        <w:t>uropean cardholders.</w:t>
+        <w:t>The dataset that we have picked is one of the most famous datasets in Kaggle and it contains transactions made by credit cards in September 2013 by European cardholders.</w:t>
       </w:r>
       <w:r>
         <w:t xml:space="preserve"> </w:t>
@@ -1027,11 +1381,9 @@
           <w:rFonts w:ascii="Times New Roman" w:hAnsi="Times New Roman" w:cs="Times New Roman"/>
           <w:b/>
           <w:bCs/>
-          <w:noProof/>
           <w:sz w:val="32"/>
           <w:szCs w:val="32"/>
         </w:rPr>
-        <w:lastRenderedPageBreak/>
         <w:drawing>
           <wp:inline distT="0" distB="0" distL="0" distR="0" wp14:anchorId="05F9C2EF" wp14:editId="6A1CFD9C">
             <wp:extent cx="3924300" cy="2617470"/>
@@ -1193,23 +1545,7 @@
           <w:sz w:val="24"/>
           <w:szCs w:val="24"/>
         </w:rPr>
-        <w:t xml:space="preserve"> sampling, Generating </w:t>
-      </w:r>
-      <w:r>
-        <w:rPr>
-          <w:rFonts w:ascii="Times New Roman" w:hAnsi="Times New Roman" w:cs="Times New Roman"/>
-          <w:sz w:val="24"/>
-          <w:szCs w:val="24"/>
-        </w:rPr>
-        <w:t>Synthetic Samples</w:t>
-      </w:r>
-      <w:r>
-        <w:rPr>
-          <w:rFonts w:ascii="Times New Roman" w:hAnsi="Times New Roman" w:cs="Times New Roman"/>
-          <w:sz w:val="24"/>
-          <w:szCs w:val="24"/>
-        </w:rPr>
-        <w:t>, Using Tree algorithms, using penalized models.</w:t>
+        <w:t xml:space="preserve"> sampling, Generating Synthetic Samples, Using Tree algorithms, using penalized models.</w:t>
       </w:r>
       <w:r>
         <w:rPr>
@@ -1261,10 +1597,10 @@
           <w:rFonts w:ascii="Times New Roman" w:hAnsi="Times New Roman" w:cs="Times New Roman"/>
           <w:b/>
           <w:bCs/>
-          <w:noProof/>
           <w:sz w:val="32"/>
           <w:szCs w:val="32"/>
         </w:rPr>
+        <w:lastRenderedPageBreak/>
         <w:drawing>
           <wp:inline distT="0" distB="0" distL="0" distR="0" wp14:anchorId="3C726904" wp14:editId="0C339573">
             <wp:extent cx="3848433" cy="2606266"/>
@@ -1365,7 +1701,6 @@
           <w:sz w:val="24"/>
           <w:szCs w:val="24"/>
         </w:rPr>
-        <w:lastRenderedPageBreak/>
         <w:t>(fraud or non</w:t>
       </w:r>
       <w:r>
@@ -1425,15 +1760,11 @@
         <w:t xml:space="preserve"> this.</w:t>
       </w:r>
       <w:r>
-        <w:rPr>
-          <w:noProof/>
-        </w:rPr>
         <w:t xml:space="preserve"> </w:t>
       </w:r>
       <w:r>
         <w:rPr>
           <w:rFonts w:ascii="Times New Roman" w:hAnsi="Times New Roman" w:cs="Times New Roman"/>
-          <w:noProof/>
           <w:sz w:val="24"/>
           <w:szCs w:val="24"/>
         </w:rPr>
@@ -1479,55 +1810,24 @@
           <w:sz w:val="24"/>
           <w:szCs w:val="24"/>
         </w:rPr>
-        <w:t xml:space="preserve"> </w:t>
-      </w:r>
-      <w:r>
-        <w:rPr>
-          <w:rFonts w:ascii="Times New Roman" w:hAnsi="Times New Roman" w:cs="Times New Roman"/>
-          <w:sz w:val="24"/>
-          <w:szCs w:val="24"/>
-        </w:rPr>
-        <w:t>The interesting pattern we need here is in the last row (Class) and we can see that columns V10, V14, V12 have negative c</w:t>
-      </w:r>
-      <w:r>
-        <w:rPr>
-          <w:rFonts w:ascii="Times New Roman" w:hAnsi="Times New Roman" w:cs="Times New Roman"/>
-          <w:sz w:val="24"/>
-          <w:szCs w:val="24"/>
-        </w:rPr>
-        <w:t xml:space="preserve">orrelation </w:t>
-      </w:r>
-      <w:r>
-        <w:rPr>
-          <w:rFonts w:ascii="Times New Roman" w:hAnsi="Times New Roman" w:cs="Times New Roman"/>
-          <w:sz w:val="24"/>
-          <w:szCs w:val="24"/>
-        </w:rPr>
-        <w:t>with class variable.</w:t>
-      </w:r>
-      <w:r>
-        <w:rPr>
-          <w:rFonts w:ascii="Times New Roman" w:hAnsi="Times New Roman" w:cs="Times New Roman"/>
-          <w:sz w:val="24"/>
-          <w:szCs w:val="24"/>
-        </w:rPr>
-        <w:t xml:space="preserve"> By using only those three columns and using dimensionality </w:t>
-      </w:r>
-      <w:r>
-        <w:rPr>
-          <w:rFonts w:ascii="Times New Roman" w:hAnsi="Times New Roman" w:cs="Times New Roman"/>
-          <w:sz w:val="24"/>
-          <w:szCs w:val="24"/>
-        </w:rPr>
-        <w:t xml:space="preserve">reduction </w:t>
-      </w:r>
-      <w:r>
-        <w:rPr>
-          <w:rFonts w:ascii="Times New Roman" w:hAnsi="Times New Roman" w:cs="Times New Roman"/>
-          <w:sz w:val="24"/>
-          <w:szCs w:val="24"/>
-        </w:rPr>
-        <w:t>we were able to find some interesting patterns in the data.</w:t>
+        <w:t xml:space="preserve"> The interesting pattern we need here is in the last row (Class) and we can see that columns V10, </w:t>
+      </w:r>
+      <w:r>
+        <w:rPr>
+          <w:rFonts w:ascii="Times New Roman" w:hAnsi="Times New Roman" w:cs="Times New Roman"/>
+          <w:sz w:val="24"/>
+          <w:szCs w:val="24"/>
+        </w:rPr>
+        <w:lastRenderedPageBreak/>
+        <w:t>V14, V12 have negative correlation with class variable.</w:t>
+      </w:r>
+      <w:r>
+        <w:rPr>
+          <w:rFonts w:ascii="Times New Roman" w:hAnsi="Times New Roman" w:cs="Times New Roman"/>
+          <w:sz w:val="24"/>
+          <w:szCs w:val="24"/>
+        </w:rPr>
+        <w:t xml:space="preserve"> By using only those three columns and using dimensionality reduction we were able to find some interesting patterns in the data.</w:t>
       </w:r>
     </w:p>
     <w:p>
@@ -1543,11 +1843,9 @@
       <w:r>
         <w:rPr>
           <w:rFonts w:ascii="Times New Roman" w:hAnsi="Times New Roman" w:cs="Times New Roman"/>
-          <w:noProof/>
-          <w:sz w:val="24"/>
-          <w:szCs w:val="24"/>
-        </w:rPr>
-        <w:lastRenderedPageBreak/>
+          <w:sz w:val="24"/>
+          <w:szCs w:val="24"/>
+        </w:rPr>
         <w:drawing>
           <wp:inline distT="0" distB="0" distL="0" distR="0" wp14:anchorId="0818023C" wp14:editId="1C1A5EE9">
             <wp:extent cx="3162574" cy="2789162"/>
@@ -1718,7 +2016,6 @@
                 <w:rFonts w:ascii="Times New Roman" w:hAnsi="Times New Roman" w:cs="Times New Roman"/>
                 <w:sz w:val="24"/>
                 <w:szCs w:val="24"/>
-                <w:lang w:val="az-Latn-AZ"/>
               </w:rPr>
             </w:pPr>
             <w:r>
@@ -2580,6 +2877,7 @@
           <w:sz w:val="24"/>
           <w:szCs w:val="24"/>
         </w:rPr>
+        <w:lastRenderedPageBreak/>
         <w:t>CatBoostClassifier has the highest ROC score followed Light GBM</w:t>
       </w:r>
       <w:r>
@@ -2652,16 +2950,7 @@
           <w:sz w:val="24"/>
           <w:szCs w:val="24"/>
         </w:rPr>
-        <w:t xml:space="preserve"> Regression </w:t>
-      </w:r>
-      <w:r>
-        <w:rPr>
-          <w:rFonts w:ascii="Times New Roman" w:hAnsi="Times New Roman" w:cs="Times New Roman"/>
-          <w:sz w:val="24"/>
-          <w:szCs w:val="24"/>
-        </w:rPr>
-        <w:lastRenderedPageBreak/>
-        <w:t xml:space="preserve">had the highest recall </w:t>
+        <w:t xml:space="preserve"> Regression had the highest recall </w:t>
       </w:r>
       <w:r>
         <w:rPr>
@@ -2709,7 +2998,6 @@
       <w:r>
         <w:rPr>
           <w:rFonts w:ascii="Times New Roman" w:hAnsi="Times New Roman" w:cs="Times New Roman"/>
-          <w:noProof/>
           <w:sz w:val="24"/>
           <w:szCs w:val="24"/>
         </w:rPr>
@@ -2876,7 +3164,6 @@
           <w:sz w:val="32"/>
           <w:szCs w:val="32"/>
         </w:rPr>
-        <w:lastRenderedPageBreak/>
         <w:t>Conclusion</w:t>
       </w:r>
     </w:p>
@@ -3007,23 +3294,7 @@
           <w:sz w:val="24"/>
           <w:szCs w:val="24"/>
         </w:rPr>
-        <w:t xml:space="preserve"> Applying </w:t>
-      </w:r>
-      <w:r>
-        <w:rPr>
-          <w:rFonts w:ascii="Times New Roman" w:hAnsi="Times New Roman" w:cs="Times New Roman"/>
-          <w:sz w:val="24"/>
-          <w:szCs w:val="24"/>
-        </w:rPr>
-        <w:t>dimensionality</w:t>
-      </w:r>
-      <w:r>
-        <w:rPr>
-          <w:rFonts w:ascii="Times New Roman" w:hAnsi="Times New Roman" w:cs="Times New Roman"/>
-          <w:sz w:val="24"/>
-          <w:szCs w:val="24"/>
-        </w:rPr>
-        <w:t xml:space="preserve"> reduction methods to those selected columns helped us to separate </w:t>
+        <w:t xml:space="preserve"> Applying dimensionality reduction methods to those selected columns helped us to separate </w:t>
       </w:r>
       <w:r>
         <w:rPr>
@@ -3065,7 +3336,39 @@
           <w:sz w:val="24"/>
           <w:szCs w:val="24"/>
         </w:rPr>
-        <w:t xml:space="preserve">Using metrics methods such as recall, f1 score and receiver operating characteristics area under the curve we have witnessed that tree based models outperforms Neural Networks and other </w:t>
+        <w:t xml:space="preserve">Using metrics methods such as recall, f1 score and receiver operating characteristics area under the curve we have witnessed that </w:t>
+      </w:r>
+      <w:r>
+        <w:rPr>
+          <w:rFonts w:ascii="Times New Roman" w:hAnsi="Times New Roman" w:cs="Times New Roman"/>
+          <w:sz w:val="24"/>
+          <w:szCs w:val="24"/>
+        </w:rPr>
+        <w:t>tree-based</w:t>
+      </w:r>
+      <w:r>
+        <w:rPr>
+          <w:rFonts w:ascii="Times New Roman" w:hAnsi="Times New Roman" w:cs="Times New Roman"/>
+          <w:sz w:val="24"/>
+          <w:szCs w:val="24"/>
+        </w:rPr>
+        <w:t xml:space="preserve"> models </w:t>
+      </w:r>
+      <w:r>
+        <w:rPr>
+          <w:rFonts w:ascii="Times New Roman" w:hAnsi="Times New Roman" w:cs="Times New Roman"/>
+          <w:sz w:val="24"/>
+          <w:szCs w:val="24"/>
+        </w:rPr>
+        <w:t>outperform</w:t>
+      </w:r>
+      <w:r>
+        <w:rPr>
+          <w:rFonts w:ascii="Times New Roman" w:hAnsi="Times New Roman" w:cs="Times New Roman"/>
+          <w:sz w:val="24"/>
+          <w:szCs w:val="24"/>
+        </w:rPr>
+        <w:t xml:space="preserve"> Neural Networks and other </w:t>
       </w:r>
       <w:r>
         <w:rPr>
@@ -3091,6 +3394,305 @@
         </w:rPr>
         <w:t>.</w:t>
       </w:r>
+    </w:p>
+    <w:p>
+      <w:pPr>
+        <w:spacing w:line="360" w:lineRule="auto"/>
+        <w:rPr>
+          <w:rFonts w:ascii="Times New Roman" w:hAnsi="Times New Roman" w:cs="Times New Roman"/>
+          <w:sz w:val="24"/>
+          <w:szCs w:val="24"/>
+        </w:rPr>
+      </w:pPr>
+    </w:p>
+    <w:p>
+      <w:pPr>
+        <w:spacing w:line="360" w:lineRule="auto"/>
+        <w:jc w:val="center"/>
+        <w:rPr>
+          <w:rFonts w:ascii="Times New Roman" w:hAnsi="Times New Roman" w:cs="Times New Roman"/>
+          <w:b/>
+          <w:bCs/>
+          <w:sz w:val="32"/>
+          <w:szCs w:val="32"/>
+        </w:rPr>
+      </w:pPr>
+      <w:r>
+        <w:rPr>
+          <w:rFonts w:ascii="Times New Roman" w:hAnsi="Times New Roman" w:cs="Times New Roman"/>
+          <w:sz w:val="24"/>
+          <w:szCs w:val="24"/>
+        </w:rPr>
+        <w:tab/>
+      </w:r>
+      <w:r>
+        <w:rPr>
+          <w:rFonts w:ascii="Times New Roman" w:hAnsi="Times New Roman" w:cs="Times New Roman"/>
+          <w:b/>
+          <w:bCs/>
+          <w:sz w:val="32"/>
+          <w:szCs w:val="32"/>
+        </w:rPr>
+        <w:t>References</w:t>
+      </w:r>
+    </w:p>
+    <w:p>
+      <w:pPr>
+        <w:spacing w:line="360" w:lineRule="auto"/>
+        <w:rPr>
+          <w:rFonts w:ascii="Times New Roman" w:hAnsi="Times New Roman" w:cs="Times New Roman"/>
+          <w:sz w:val="24"/>
+          <w:szCs w:val="24"/>
+        </w:rPr>
+      </w:pPr>
+      <w:r>
+        <w:rPr>
+          <w:rFonts w:ascii="Times New Roman" w:hAnsi="Times New Roman" w:cs="Times New Roman"/>
+          <w:sz w:val="24"/>
+          <w:szCs w:val="24"/>
+        </w:rPr>
+        <w:t>[</w:t>
+      </w:r>
+      <w:r>
+        <w:rPr>
+          <w:rFonts w:ascii="Times New Roman" w:hAnsi="Times New Roman" w:cs="Times New Roman"/>
+          <w:sz w:val="24"/>
+          <w:szCs w:val="24"/>
+        </w:rPr>
+        <w:t>2</w:t>
+      </w:r>
+      <w:r>
+        <w:rPr>
+          <w:rFonts w:ascii="Times New Roman" w:hAnsi="Times New Roman" w:cs="Times New Roman"/>
+          <w:sz w:val="24"/>
+          <w:szCs w:val="24"/>
+        </w:rPr>
+        <w:t xml:space="preserve">] </w:t>
+      </w:r>
+      <w:r>
+        <w:rPr>
+          <w:rFonts w:ascii="Times New Roman" w:hAnsi="Times New Roman" w:cs="Times New Roman"/>
+          <w:sz w:val="24"/>
+          <w:szCs w:val="24"/>
+        </w:rPr>
+        <w:t>Sahil Dhankhad</w:t>
+      </w:r>
+      <w:r>
+        <w:rPr>
+          <w:rFonts w:ascii="Times New Roman" w:hAnsi="Times New Roman" w:cs="Times New Roman"/>
+          <w:sz w:val="24"/>
+          <w:szCs w:val="24"/>
+        </w:rPr>
+        <w:t xml:space="preserve">, </w:t>
+      </w:r>
+      <w:r>
+        <w:rPr>
+          <w:rFonts w:ascii="Times New Roman" w:hAnsi="Times New Roman" w:cs="Times New Roman"/>
+          <w:sz w:val="24"/>
+          <w:szCs w:val="24"/>
+        </w:rPr>
+        <w:t>Emad A. Mohammed</w:t>
+      </w:r>
+      <w:r>
+        <w:rPr>
+          <w:rFonts w:ascii="Times New Roman" w:hAnsi="Times New Roman" w:cs="Times New Roman"/>
+          <w:sz w:val="24"/>
+          <w:szCs w:val="24"/>
+        </w:rPr>
+        <w:t xml:space="preserve">, </w:t>
+      </w:r>
+      <w:r>
+        <w:rPr>
+          <w:rFonts w:ascii="Times New Roman" w:hAnsi="Times New Roman" w:cs="Times New Roman"/>
+          <w:sz w:val="24"/>
+          <w:szCs w:val="24"/>
+        </w:rPr>
+        <w:t>Behrouz Far</w:t>
+      </w:r>
+      <w:r>
+        <w:rPr>
+          <w:rFonts w:ascii="Times New Roman" w:hAnsi="Times New Roman" w:cs="Times New Roman"/>
+          <w:sz w:val="24"/>
+          <w:szCs w:val="24"/>
+        </w:rPr>
+        <w:t xml:space="preserve"> </w:t>
+      </w:r>
+      <w:r>
+        <w:rPr>
+          <w:rFonts w:ascii="Times New Roman" w:hAnsi="Times New Roman" w:cs="Times New Roman"/>
+          <w:sz w:val="24"/>
+          <w:szCs w:val="24"/>
+        </w:rPr>
+        <w:t>“</w:t>
+      </w:r>
+      <w:r>
+        <w:rPr>
+          <w:rFonts w:ascii="Times New Roman" w:hAnsi="Times New Roman" w:cs="Times New Roman"/>
+          <w:sz w:val="24"/>
+          <w:szCs w:val="24"/>
+        </w:rPr>
+        <w:t>Supervised Machine Learning Algorithms for Credit Card Fraudulent</w:t>
+      </w:r>
+      <w:r>
+        <w:rPr>
+          <w:rFonts w:ascii="Times New Roman" w:hAnsi="Times New Roman" w:cs="Times New Roman"/>
+          <w:sz w:val="24"/>
+          <w:szCs w:val="24"/>
+        </w:rPr>
+        <w:t xml:space="preserve"> </w:t>
+      </w:r>
+      <w:r>
+        <w:rPr>
+          <w:rFonts w:ascii="Times New Roman" w:hAnsi="Times New Roman" w:cs="Times New Roman"/>
+          <w:sz w:val="24"/>
+          <w:szCs w:val="24"/>
+        </w:rPr>
+        <w:t>Transaction Detection: A Comparative Study</w:t>
+      </w:r>
+      <w:r>
+        <w:rPr>
+          <w:rFonts w:ascii="Times New Roman" w:hAnsi="Times New Roman" w:cs="Times New Roman"/>
+          <w:sz w:val="24"/>
+          <w:szCs w:val="24"/>
+        </w:rPr>
+        <w:t>”</w:t>
+      </w:r>
+    </w:p>
+    <w:p>
+      <w:pPr>
+        <w:spacing w:line="360" w:lineRule="auto"/>
+        <w:rPr>
+          <w:rFonts w:ascii="Times New Roman" w:hAnsi="Times New Roman" w:cs="Times New Roman"/>
+          <w:sz w:val="24"/>
+          <w:szCs w:val="24"/>
+        </w:rPr>
+      </w:pPr>
+      <w:r>
+        <w:rPr>
+          <w:rFonts w:ascii="Times New Roman" w:hAnsi="Times New Roman" w:cs="Times New Roman"/>
+          <w:sz w:val="24"/>
+          <w:szCs w:val="24"/>
+        </w:rPr>
+        <w:t xml:space="preserve">[3] </w:t>
+      </w:r>
+      <w:r>
+        <w:rPr>
+          <w:rFonts w:ascii="Times New Roman" w:hAnsi="Times New Roman" w:cs="Times New Roman"/>
+          <w:sz w:val="24"/>
+          <w:szCs w:val="24"/>
+        </w:rPr>
+        <w:t>Samaneh</w:t>
+      </w:r>
+      <w:r>
+        <w:rPr>
+          <w:rFonts w:ascii="Times New Roman" w:hAnsi="Times New Roman" w:cs="Times New Roman"/>
+          <w:sz w:val="24"/>
+          <w:szCs w:val="24"/>
+        </w:rPr>
+        <w:t xml:space="preserve"> </w:t>
+      </w:r>
+      <w:r>
+        <w:rPr>
+          <w:rFonts w:ascii="Times New Roman" w:hAnsi="Times New Roman" w:cs="Times New Roman"/>
+          <w:sz w:val="24"/>
+          <w:szCs w:val="24"/>
+        </w:rPr>
+        <w:t>Sorournejad, Zahra Zojaji, Reza Ebrahimi Atani, Amir Hassan Monadjemi</w:t>
+      </w:r>
+      <w:r>
+        <w:rPr>
+          <w:rFonts w:ascii="Times New Roman" w:hAnsi="Times New Roman" w:cs="Times New Roman"/>
+          <w:sz w:val="24"/>
+          <w:szCs w:val="24"/>
+        </w:rPr>
+        <w:t>,</w:t>
+      </w:r>
+      <w:r>
+        <w:rPr>
+          <w:rFonts w:ascii="Times New Roman" w:hAnsi="Times New Roman" w:cs="Times New Roman"/>
+          <w:sz w:val="24"/>
+          <w:szCs w:val="24"/>
+        </w:rPr>
+        <w:t xml:space="preserve"> </w:t>
+      </w:r>
+      <w:r>
+        <w:rPr>
+          <w:rFonts w:ascii="Times New Roman" w:hAnsi="Times New Roman" w:cs="Times New Roman"/>
+          <w:sz w:val="24"/>
+          <w:szCs w:val="24"/>
+        </w:rPr>
+        <w:t>“</w:t>
+      </w:r>
+      <w:r>
+        <w:rPr>
+          <w:rFonts w:ascii="Times New Roman" w:hAnsi="Times New Roman" w:cs="Times New Roman"/>
+          <w:sz w:val="24"/>
+          <w:szCs w:val="24"/>
+        </w:rPr>
+        <w:t>A Survey of Credit Card Fraud Detection Techniques: Data</w:t>
+      </w:r>
+      <w:r>
+        <w:rPr>
+          <w:rFonts w:ascii="Times New Roman" w:hAnsi="Times New Roman" w:cs="Times New Roman"/>
+          <w:sz w:val="24"/>
+          <w:szCs w:val="24"/>
+        </w:rPr>
+        <w:t xml:space="preserve"> </w:t>
+      </w:r>
+      <w:r>
+        <w:rPr>
+          <w:rFonts w:ascii="Times New Roman" w:hAnsi="Times New Roman" w:cs="Times New Roman"/>
+          <w:sz w:val="24"/>
+          <w:szCs w:val="24"/>
+        </w:rPr>
+        <w:t>and Technique Oriented Perspective</w:t>
+      </w:r>
+      <w:r>
+        <w:rPr>
+          <w:rFonts w:ascii="Times New Roman" w:hAnsi="Times New Roman" w:cs="Times New Roman"/>
+          <w:sz w:val="24"/>
+          <w:szCs w:val="24"/>
+        </w:rPr>
+        <w:t>.</w:t>
+      </w:r>
+      <w:r>
+        <w:rPr>
+          <w:rFonts w:ascii="Times New Roman" w:hAnsi="Times New Roman" w:cs="Times New Roman"/>
+          <w:sz w:val="24"/>
+          <w:szCs w:val="24"/>
+        </w:rPr>
+        <w:t>”</w:t>
+      </w:r>
+    </w:p>
+    <w:p>
+      <w:pPr>
+        <w:spacing w:line="360" w:lineRule="auto"/>
+        <w:rPr>
+          <w:rFonts w:ascii="Times New Roman" w:hAnsi="Times New Roman" w:cs="Times New Roman"/>
+          <w:sz w:val="24"/>
+          <w:szCs w:val="24"/>
+        </w:rPr>
+      </w:pPr>
+    </w:p>
+    <w:p>
+      <w:pPr>
+        <w:spacing w:line="360" w:lineRule="auto"/>
+        <w:rPr>
+          <w:rFonts w:ascii="Times New Roman" w:hAnsi="Times New Roman" w:cs="Times New Roman"/>
+          <w:sz w:val="24"/>
+          <w:szCs w:val="24"/>
+        </w:rPr>
+      </w:pPr>
+    </w:p>
+    <w:p>
+      <w:pPr>
+        <w:spacing w:line="360" w:lineRule="auto"/>
+        <w:rPr>
+          <w:rFonts w:ascii="Times New Roman" w:hAnsi="Times New Roman" w:cs="Times New Roman"/>
+          <w:sz w:val="24"/>
+          <w:szCs w:val="24"/>
+        </w:rPr>
+      </w:pPr>
     </w:p>
     <w:sectPr>
       <w:pgSz w:w="12240" w:h="15840"/>

</xml_diff>